<commit_message>
It will all be in portrait now. Also updated documentation
</commit_message>
<xml_diff>
--- a/Documentation.docx
+++ b/Documentation.docx
@@ -107,7 +107,13 @@
         </w:rPr>
       </w:pPr>
       <w:r>
-        <w:rPr/>
+        <w:rPr>
+          <w:rFonts w:eastAsia="SimSun" w:cs="Mangal"/>
+          <w:color w:val="00000A"/>
+          <w:sz w:val="24"/>
+          <w:szCs w:val="24"/>
+          <w:lang w:val="en-US" w:eastAsia="zh-CN" w:bidi="hi-IN"/>
+        </w:rPr>
       </w:r>
       <w:r/>
     </w:p>
@@ -147,21 +153,32 @@
         </w:rPr>
       </w:pPr>
       <w:r>
-        <w:rPr/>
-      </w:r>
-      <w:r/>
-    </w:p>
-    <w:p>
-      <w:pPr>
-        <w:pStyle w:val="Normal"/>
-        <w:jc w:val="left"/>
+        <w:rPr>
+          <w:rFonts w:eastAsia="SimSun" w:cs="Mangal"/>
+          <w:color w:val="00000A"/>
+          <w:sz w:val="24"/>
+          <w:szCs w:val="24"/>
+          <w:lang w:val="en-US" w:eastAsia="zh-CN" w:bidi="hi-IN"/>
+        </w:rPr>
+      </w:r>
+      <w:r/>
+    </w:p>
+    <w:p>
+      <w:pPr>
+        <w:pStyle w:val="Normal"/>
+        <w:jc w:val="left"/>
+        <w:rPr>
+          <w:sz w:val="24"/>
+          <w:sz w:val="24"/>
+          <w:szCs w:val="24"/>
+          <w:rFonts w:ascii="Liberation Serif" w:hAnsi="Liberation Serif" w:eastAsia="SimSun" w:cs="Mangal"/>
+          <w:color w:val="00000A"/>
+          <w:lang w:val="en-US" w:eastAsia="zh-CN" w:bidi="hi-IN"/>
+        </w:rPr>
       </w:pPr>
       <w:r>
         <w:rPr/>
         <w:tab/>
-      </w:r>
-      <w:r>
-        <w:rPr/>
         <w:t>Have you ever checked the weather and realized it was raining, then wondered what to do with your miserable existence of a day? Well fret not! Thanks to RainyDay, you'll never face indecision in your life again*. Simply start up the app then turn on GPS or if you're worried about the NSA knowing where you are, just input the city you're in, then press “Update Weather”. Instantly you'll be notified the application is finding out the very information you couldn't discover unless you stepped outside. Just press the button one more time and the application will tell you the 5 day forecast and light up your fortunately attached light strip with blue and white for rain or clouds and bright orange for sun. But there's more! If the weather doesn't look too bright, RainyDay will tell you available movies running using RottenTomatoes helpful API, so you can avoid the rain and support your local theater. Have any questions? Forget them and embrace the present!</w:t>
       </w:r>
       <w:r/>
@@ -180,7 +197,13 @@
         </w:rPr>
       </w:pPr>
       <w:r>
-        <w:rPr/>
+        <w:rPr>
+          <w:rFonts w:eastAsia="SimSun" w:cs="Mangal"/>
+          <w:color w:val="00000A"/>
+          <w:sz w:val="24"/>
+          <w:szCs w:val="24"/>
+          <w:lang w:val="en-US" w:eastAsia="zh-CN" w:bidi="hi-IN"/>
+        </w:rPr>
       </w:r>
       <w:r/>
     </w:p>
@@ -194,14 +217,7 @@
           <w:sz w:val="12"/>
           <w:szCs w:val="12"/>
         </w:rPr>
-        <w:t>*</w:t>
-      </w:r>
-      <w:r>
-        <w:rPr>
-          <w:sz w:val="12"/>
-          <w:szCs w:val="12"/>
-        </w:rPr>
-        <w:t>No guarantee of resolving your existential crises</w:t>
+        <w:t>*No guarantee of resolving your existential crises</w:t>
       </w:r>
       <w:r/>
     </w:p>
@@ -220,39 +236,45 @@
       </w:pPr>
       <w:r>
         <w:rPr>
+          <w:rFonts w:eastAsia="SimSun" w:cs="Mangal"/>
+          <w:color w:val="00000A"/>
           <w:sz w:val="12"/>
           <w:szCs w:val="12"/>
-        </w:rPr>
-      </w:r>
-      <w:r/>
-    </w:p>
-    <w:p>
-      <w:pPr>
-        <w:pStyle w:val="Normal"/>
-        <w:jc w:val="left"/>
-        <w:rPr>
-          <w:sz w:val="24"/>
-          <w:sz w:val="21"/>
-          <w:szCs w:val="24"/>
-          <w:rFonts w:ascii="Liberation Serif" w:hAnsi="Liberation Serif" w:eastAsia="SimSun" w:cs="Mangal"/>
-          <w:color w:val="00000A"/>
-          <w:lang w:val="en-US" w:eastAsia="zh-CN" w:bidi="hi-IN"/>
-        </w:rPr>
-      </w:pPr>
-      <w:r>
-        <w:rPr>
-          <w:sz w:val="24"/>
-          <w:szCs w:val="24"/>
-        </w:rPr>
-      </w:r>
-      <w:r/>
-    </w:p>
-    <w:p>
-      <w:pPr>
-        <w:pStyle w:val="Normal"/>
-        <w:jc w:val="left"/>
-        <w:rPr>
-          <w:sz w:val="24"/>
+          <w:lang w:val="en-US" w:eastAsia="zh-CN" w:bidi="hi-IN"/>
+        </w:rPr>
+      </w:r>
+      <w:r/>
+    </w:p>
+    <w:p>
+      <w:pPr>
+        <w:pStyle w:val="Normal"/>
+        <w:jc w:val="left"/>
+        <w:rPr>
+          <w:sz w:val="21"/>
+          <w:sz w:val="21"/>
+          <w:szCs w:val="24"/>
+          <w:rFonts w:ascii="Liberation Serif" w:hAnsi="Liberation Serif" w:eastAsia="SimSun" w:cs="Mangal"/>
+          <w:color w:val="00000A"/>
+          <w:lang w:val="en-US" w:eastAsia="zh-CN" w:bidi="hi-IN"/>
+        </w:rPr>
+      </w:pPr>
+      <w:r>
+        <w:rPr>
+          <w:rFonts w:eastAsia="SimSun" w:cs="Mangal"/>
+          <w:color w:val="00000A"/>
+          <w:sz w:val="21"/>
+          <w:szCs w:val="24"/>
+          <w:lang w:val="en-US" w:eastAsia="zh-CN" w:bidi="hi-IN"/>
+        </w:rPr>
+      </w:r>
+      <w:r/>
+    </w:p>
+    <w:p>
+      <w:pPr>
+        <w:pStyle w:val="Normal"/>
+        <w:jc w:val="left"/>
+        <w:rPr>
+          <w:sz w:val="21"/>
           <w:u w:val="single"/>
           <w:sz w:val="21"/>
           <w:szCs w:val="24"/>
@@ -276,18 +298,21 @@
         <w:pStyle w:val="Normal"/>
         <w:jc w:val="left"/>
         <w:rPr>
-          <w:sz w:val="24"/>
-          <w:sz w:val="21"/>
-          <w:szCs w:val="24"/>
-          <w:rFonts w:ascii="Liberation Serif" w:hAnsi="Liberation Serif" w:eastAsia="SimSun" w:cs="Mangal"/>
-          <w:color w:val="00000A"/>
-          <w:lang w:val="en-US" w:eastAsia="zh-CN" w:bidi="hi-IN"/>
-        </w:rPr>
-      </w:pPr>
-      <w:r>
-        <w:rPr>
-          <w:sz w:val="24"/>
-          <w:szCs w:val="24"/>
+          <w:sz w:val="21"/>
+          <w:sz w:val="21"/>
+          <w:szCs w:val="24"/>
+          <w:rFonts w:ascii="Liberation Serif" w:hAnsi="Liberation Serif" w:eastAsia="SimSun" w:cs="Mangal"/>
+          <w:color w:val="00000A"/>
+          <w:lang w:val="en-US" w:eastAsia="zh-CN" w:bidi="hi-IN"/>
+        </w:rPr>
+      </w:pPr>
+      <w:r>
+        <w:rPr>
+          <w:rFonts w:eastAsia="SimSun" w:cs="Mangal"/>
+          <w:color w:val="00000A"/>
+          <w:sz w:val="21"/>
+          <w:szCs w:val="24"/>
+          <w:lang w:val="en-US" w:eastAsia="zh-CN" w:bidi="hi-IN"/>
         </w:rPr>
       </w:r>
       <w:r/>
@@ -301,7 +326,7 @@
         </w:numPr>
         <w:jc w:val="left"/>
         <w:rPr>
-          <w:sz w:val="24"/>
+          <w:sz w:val="21"/>
           <w:sz w:val="21"/>
           <w:szCs w:val="24"/>
           <w:rFonts w:ascii="Liberation Serif" w:hAnsi="Liberation Serif" w:eastAsia="SimSun" w:cs="Mangal"/>
@@ -327,7 +352,7 @@
         </w:numPr>
         <w:jc w:val="left"/>
         <w:rPr>
-          <w:sz w:val="24"/>
+          <w:sz w:val="21"/>
           <w:sz w:val="21"/>
           <w:szCs w:val="24"/>
           <w:rFonts w:ascii="Liberation Serif" w:hAnsi="Liberation Serif" w:eastAsia="SimSun" w:cs="Mangal"/>
@@ -353,7 +378,7 @@
         </w:numPr>
         <w:jc w:val="left"/>
         <w:rPr>
-          <w:sz w:val="24"/>
+          <w:sz w:val="21"/>
           <w:sz w:val="21"/>
           <w:szCs w:val="24"/>
           <w:rFonts w:ascii="Liberation Serif" w:hAnsi="Liberation Serif" w:eastAsia="SimSun" w:cs="Mangal"/>
@@ -379,7 +404,7 @@
         </w:numPr>
         <w:jc w:val="left"/>
         <w:rPr>
-          <w:sz w:val="24"/>
+          <w:sz w:val="21"/>
           <w:sz w:val="21"/>
           <w:szCs w:val="24"/>
           <w:rFonts w:ascii="Liberation Serif" w:hAnsi="Liberation Serif" w:eastAsia="SimSun" w:cs="Mangal"/>
@@ -401,28 +426,31 @@
         <w:pStyle w:val="Normal"/>
         <w:jc w:val="left"/>
         <w:rPr>
-          <w:sz w:val="24"/>
-          <w:sz w:val="21"/>
-          <w:szCs w:val="24"/>
-          <w:rFonts w:ascii="Liberation Serif" w:hAnsi="Liberation Serif" w:eastAsia="SimSun" w:cs="Mangal"/>
-          <w:color w:val="00000A"/>
-          <w:lang w:val="en-US" w:eastAsia="zh-CN" w:bidi="hi-IN"/>
-        </w:rPr>
-      </w:pPr>
-      <w:r>
-        <w:rPr>
-          <w:sz w:val="24"/>
-          <w:szCs w:val="24"/>
-        </w:rPr>
-      </w:r>
-      <w:r/>
-    </w:p>
-    <w:p>
-      <w:pPr>
-        <w:pStyle w:val="Normal"/>
-        <w:jc w:val="left"/>
-        <w:rPr>
-          <w:sz w:val="24"/>
+          <w:sz w:val="21"/>
+          <w:sz w:val="21"/>
+          <w:szCs w:val="24"/>
+          <w:rFonts w:ascii="Liberation Serif" w:hAnsi="Liberation Serif" w:eastAsia="SimSun" w:cs="Mangal"/>
+          <w:color w:val="00000A"/>
+          <w:lang w:val="en-US" w:eastAsia="zh-CN" w:bidi="hi-IN"/>
+        </w:rPr>
+      </w:pPr>
+      <w:r>
+        <w:rPr>
+          <w:rFonts w:eastAsia="SimSun" w:cs="Mangal"/>
+          <w:color w:val="00000A"/>
+          <w:sz w:val="21"/>
+          <w:szCs w:val="24"/>
+          <w:lang w:val="en-US" w:eastAsia="zh-CN" w:bidi="hi-IN"/>
+        </w:rPr>
+      </w:r>
+      <w:r/>
+    </w:p>
+    <w:p>
+      <w:pPr>
+        <w:pStyle w:val="Normal"/>
+        <w:jc w:val="left"/>
+        <w:rPr>
+          <w:sz w:val="21"/>
           <w:u w:val="single"/>
           <w:sz w:val="21"/>
           <w:szCs w:val="24"/>
@@ -446,18 +474,21 @@
         <w:pStyle w:val="Normal"/>
         <w:jc w:val="left"/>
         <w:rPr>
-          <w:sz w:val="24"/>
-          <w:sz w:val="21"/>
-          <w:szCs w:val="24"/>
-          <w:rFonts w:ascii="Liberation Serif" w:hAnsi="Liberation Serif" w:eastAsia="SimSun" w:cs="Mangal"/>
-          <w:color w:val="00000A"/>
-          <w:lang w:val="en-US" w:eastAsia="zh-CN" w:bidi="hi-IN"/>
-        </w:rPr>
-      </w:pPr>
-      <w:r>
-        <w:rPr>
-          <w:sz w:val="24"/>
-          <w:szCs w:val="24"/>
+          <w:sz w:val="21"/>
+          <w:sz w:val="21"/>
+          <w:szCs w:val="24"/>
+          <w:rFonts w:ascii="Liberation Serif" w:hAnsi="Liberation Serif" w:eastAsia="SimSun" w:cs="Mangal"/>
+          <w:color w:val="00000A"/>
+          <w:lang w:val="en-US" w:eastAsia="zh-CN" w:bidi="hi-IN"/>
+        </w:rPr>
+      </w:pPr>
+      <w:r>
+        <w:rPr>
+          <w:rFonts w:eastAsia="SimSun" w:cs="Mangal"/>
+          <w:color w:val="00000A"/>
+          <w:sz w:val="21"/>
+          <w:szCs w:val="24"/>
+          <w:lang w:val="en-US" w:eastAsia="zh-CN" w:bidi="hi-IN"/>
         </w:rPr>
       </w:r>
       <w:r/>
@@ -471,7 +502,7 @@
         </w:numPr>
         <w:jc w:val="left"/>
         <w:rPr>
-          <w:sz w:val="24"/>
+          <w:sz w:val="21"/>
           <w:sz w:val="21"/>
           <w:szCs w:val="24"/>
           <w:rFonts w:ascii="Liberation Serif" w:hAnsi="Liberation Serif" w:eastAsia="SimSun" w:cs="Mangal"/>
@@ -497,7 +528,7 @@
         </w:numPr>
         <w:jc w:val="left"/>
         <w:rPr>
-          <w:sz w:val="24"/>
+          <w:sz w:val="21"/>
           <w:sz w:val="21"/>
           <w:szCs w:val="24"/>
           <w:rFonts w:ascii="Liberation Serif" w:hAnsi="Liberation Serif" w:eastAsia="SimSun" w:cs="Mangal"/>
@@ -523,7 +554,7 @@
         </w:numPr>
         <w:jc w:val="left"/>
         <w:rPr>
-          <w:sz w:val="24"/>
+          <w:sz w:val="21"/>
           <w:sz w:val="21"/>
           <w:szCs w:val="24"/>
           <w:rFonts w:ascii="Liberation Serif" w:hAnsi="Liberation Serif" w:eastAsia="SimSun" w:cs="Mangal"/>
@@ -549,7 +580,7 @@
         </w:numPr>
         <w:jc w:val="left"/>
         <w:rPr>
-          <w:sz w:val="24"/>
+          <w:sz w:val="21"/>
           <w:sz w:val="21"/>
           <w:szCs w:val="24"/>
           <w:rFonts w:ascii="Liberation Serif" w:hAnsi="Liberation Serif" w:eastAsia="SimSun" w:cs="Mangal"/>
@@ -575,7 +606,7 @@
         </w:numPr>
         <w:jc w:val="left"/>
         <w:rPr>
-          <w:sz w:val="24"/>
+          <w:sz w:val="21"/>
           <w:sz w:val="21"/>
           <w:szCs w:val="24"/>
           <w:rFonts w:ascii="Liberation Serif" w:hAnsi="Liberation Serif" w:eastAsia="SimSun" w:cs="Mangal"/>
@@ -601,7 +632,7 @@
         </w:numPr>
         <w:jc w:val="left"/>
         <w:rPr>
-          <w:sz w:val="24"/>
+          <w:sz w:val="21"/>
           <w:sz w:val="21"/>
           <w:szCs w:val="24"/>
           <w:rFonts w:ascii="Liberation Serif" w:hAnsi="Liberation Serif" w:eastAsia="SimSun" w:cs="Mangal"/>
@@ -627,7 +658,7 @@
         </w:numPr>
         <w:jc w:val="left"/>
         <w:rPr>
-          <w:sz w:val="24"/>
+          <w:sz w:val="21"/>
           <w:sz w:val="21"/>
           <w:szCs w:val="24"/>
           <w:rFonts w:ascii="Liberation Serif" w:hAnsi="Liberation Serif" w:eastAsia="SimSun" w:cs="Mangal"/>
@@ -653,7 +684,7 @@
         </w:numPr>
         <w:jc w:val="left"/>
         <w:rPr>
-          <w:sz w:val="24"/>
+          <w:sz w:val="21"/>
           <w:sz w:val="21"/>
           <w:szCs w:val="24"/>
           <w:rFonts w:ascii="Liberation Serif" w:hAnsi="Liberation Serif" w:eastAsia="SimSun" w:cs="Mangal"/>
@@ -675,28 +706,31 @@
         <w:pStyle w:val="Normal"/>
         <w:jc w:val="left"/>
         <w:rPr>
-          <w:sz w:val="24"/>
-          <w:sz w:val="21"/>
-          <w:szCs w:val="24"/>
-          <w:rFonts w:ascii="Liberation Serif" w:hAnsi="Liberation Serif" w:eastAsia="SimSun" w:cs="Mangal"/>
-          <w:color w:val="00000A"/>
-          <w:lang w:val="en-US" w:eastAsia="zh-CN" w:bidi="hi-IN"/>
-        </w:rPr>
-      </w:pPr>
-      <w:r>
-        <w:rPr>
-          <w:sz w:val="24"/>
-          <w:szCs w:val="24"/>
-        </w:rPr>
-      </w:r>
-      <w:r/>
-    </w:p>
-    <w:p>
-      <w:pPr>
-        <w:pStyle w:val="Normal"/>
-        <w:jc w:val="left"/>
-        <w:rPr>
-          <w:sz w:val="24"/>
+          <w:sz w:val="21"/>
+          <w:sz w:val="21"/>
+          <w:szCs w:val="24"/>
+          <w:rFonts w:ascii="Liberation Serif" w:hAnsi="Liberation Serif" w:eastAsia="SimSun" w:cs="Mangal"/>
+          <w:color w:val="00000A"/>
+          <w:lang w:val="en-US" w:eastAsia="zh-CN" w:bidi="hi-IN"/>
+        </w:rPr>
+      </w:pPr>
+      <w:r>
+        <w:rPr>
+          <w:rFonts w:eastAsia="SimSun" w:cs="Mangal"/>
+          <w:color w:val="00000A"/>
+          <w:sz w:val="21"/>
+          <w:szCs w:val="24"/>
+          <w:lang w:val="en-US" w:eastAsia="zh-CN" w:bidi="hi-IN"/>
+        </w:rPr>
+      </w:r>
+      <w:r/>
+    </w:p>
+    <w:p>
+      <w:pPr>
+        <w:pStyle w:val="Normal"/>
+        <w:jc w:val="left"/>
+        <w:rPr>
+          <w:sz w:val="21"/>
           <w:u w:val="single"/>
           <w:sz w:val="21"/>
           <w:szCs w:val="24"/>
@@ -720,28 +754,31 @@
         <w:pStyle w:val="Normal"/>
         <w:jc w:val="left"/>
         <w:rPr>
-          <w:sz w:val="24"/>
-          <w:sz w:val="21"/>
-          <w:szCs w:val="24"/>
-          <w:rFonts w:ascii="Liberation Serif" w:hAnsi="Liberation Serif" w:eastAsia="SimSun" w:cs="Mangal"/>
-          <w:color w:val="00000A"/>
-          <w:lang w:val="en-US" w:eastAsia="zh-CN" w:bidi="hi-IN"/>
-        </w:rPr>
-      </w:pPr>
-      <w:r>
-        <w:rPr>
-          <w:sz w:val="24"/>
-          <w:szCs w:val="24"/>
-        </w:rPr>
-      </w:r>
-      <w:r/>
-    </w:p>
-    <w:p>
-      <w:pPr>
-        <w:pStyle w:val="Normal"/>
-        <w:jc w:val="left"/>
-        <w:rPr>
-          <w:sz w:val="24"/>
+          <w:sz w:val="21"/>
+          <w:sz w:val="21"/>
+          <w:szCs w:val="24"/>
+          <w:rFonts w:ascii="Liberation Serif" w:hAnsi="Liberation Serif" w:eastAsia="SimSun" w:cs="Mangal"/>
+          <w:color w:val="00000A"/>
+          <w:lang w:val="en-US" w:eastAsia="zh-CN" w:bidi="hi-IN"/>
+        </w:rPr>
+      </w:pPr>
+      <w:r>
+        <w:rPr>
+          <w:rFonts w:eastAsia="SimSun" w:cs="Mangal"/>
+          <w:color w:val="00000A"/>
+          <w:sz w:val="21"/>
+          <w:szCs w:val="24"/>
+          <w:lang w:val="en-US" w:eastAsia="zh-CN" w:bidi="hi-IN"/>
+        </w:rPr>
+      </w:r>
+      <w:r/>
+    </w:p>
+    <w:p>
+      <w:pPr>
+        <w:pStyle w:val="Normal"/>
+        <w:jc w:val="left"/>
+        <w:rPr>
+          <w:sz w:val="21"/>
           <w:sz w:val="21"/>
           <w:szCs w:val="24"/>
           <w:rFonts w:ascii="Liberation Serif" w:hAnsi="Liberation Serif" w:eastAsia="SimSun" w:cs="Mangal"/>
@@ -763,28 +800,31 @@
         <w:pStyle w:val="Normal"/>
         <w:jc w:val="left"/>
         <w:rPr>
-          <w:sz w:val="24"/>
-          <w:sz w:val="21"/>
-          <w:szCs w:val="24"/>
-          <w:rFonts w:ascii="Liberation Serif" w:hAnsi="Liberation Serif" w:eastAsia="SimSun" w:cs="Mangal"/>
-          <w:color w:val="00000A"/>
-          <w:lang w:val="en-US" w:eastAsia="zh-CN" w:bidi="hi-IN"/>
-        </w:rPr>
-      </w:pPr>
-      <w:r>
-        <w:rPr>
-          <w:sz w:val="24"/>
-          <w:szCs w:val="24"/>
-        </w:rPr>
-      </w:r>
-      <w:r/>
-    </w:p>
-    <w:p>
-      <w:pPr>
-        <w:pStyle w:val="Normal"/>
-        <w:jc w:val="left"/>
-        <w:rPr>
-          <w:sz w:val="24"/>
+          <w:sz w:val="21"/>
+          <w:sz w:val="21"/>
+          <w:szCs w:val="24"/>
+          <w:rFonts w:ascii="Liberation Serif" w:hAnsi="Liberation Serif" w:eastAsia="SimSun" w:cs="Mangal"/>
+          <w:color w:val="00000A"/>
+          <w:lang w:val="en-US" w:eastAsia="zh-CN" w:bidi="hi-IN"/>
+        </w:rPr>
+      </w:pPr>
+      <w:r>
+        <w:rPr>
+          <w:rFonts w:eastAsia="SimSun" w:cs="Mangal"/>
+          <w:color w:val="00000A"/>
+          <w:sz w:val="21"/>
+          <w:szCs w:val="24"/>
+          <w:lang w:val="en-US" w:eastAsia="zh-CN" w:bidi="hi-IN"/>
+        </w:rPr>
+      </w:r>
+      <w:r/>
+    </w:p>
+    <w:p>
+      <w:pPr>
+        <w:pStyle w:val="Normal"/>
+        <w:jc w:val="left"/>
+        <w:rPr>
+          <w:sz w:val="21"/>
           <w:u w:val="single"/>
           <w:sz w:val="21"/>
           <w:szCs w:val="24"/>
@@ -808,28 +848,31 @@
         <w:pStyle w:val="Normal"/>
         <w:jc w:val="left"/>
         <w:rPr>
-          <w:sz w:val="24"/>
-          <w:sz w:val="21"/>
-          <w:szCs w:val="24"/>
-          <w:rFonts w:ascii="Liberation Serif" w:hAnsi="Liberation Serif" w:eastAsia="SimSun" w:cs="Mangal"/>
-          <w:color w:val="00000A"/>
-          <w:lang w:val="en-US" w:eastAsia="zh-CN" w:bidi="hi-IN"/>
-        </w:rPr>
-      </w:pPr>
-      <w:r>
-        <w:rPr>
-          <w:sz w:val="24"/>
-          <w:szCs w:val="24"/>
-        </w:rPr>
-      </w:r>
-      <w:r/>
-    </w:p>
-    <w:p>
-      <w:pPr>
-        <w:pStyle w:val="Normal"/>
-        <w:jc w:val="left"/>
-        <w:rPr>
-          <w:sz w:val="24"/>
+          <w:sz w:val="21"/>
+          <w:sz w:val="21"/>
+          <w:szCs w:val="24"/>
+          <w:rFonts w:ascii="Liberation Serif" w:hAnsi="Liberation Serif" w:eastAsia="SimSun" w:cs="Mangal"/>
+          <w:color w:val="00000A"/>
+          <w:lang w:val="en-US" w:eastAsia="zh-CN" w:bidi="hi-IN"/>
+        </w:rPr>
+      </w:pPr>
+      <w:r>
+        <w:rPr>
+          <w:rFonts w:eastAsia="SimSun" w:cs="Mangal"/>
+          <w:color w:val="00000A"/>
+          <w:sz w:val="21"/>
+          <w:szCs w:val="24"/>
+          <w:lang w:val="en-US" w:eastAsia="zh-CN" w:bidi="hi-IN"/>
+        </w:rPr>
+      </w:r>
+      <w:r/>
+    </w:p>
+    <w:p>
+      <w:pPr>
+        <w:pStyle w:val="Normal"/>
+        <w:jc w:val="left"/>
+        <w:rPr>
+          <w:sz w:val="21"/>
           <w:sz w:val="21"/>
           <w:szCs w:val="24"/>
           <w:rFonts w:ascii="Liberation Serif" w:hAnsi="Liberation Serif" w:eastAsia="SimSun" w:cs="Mangal"/>
@@ -851,28 +894,31 @@
         <w:pStyle w:val="Normal"/>
         <w:jc w:val="left"/>
         <w:rPr>
-          <w:sz w:val="24"/>
-          <w:sz w:val="21"/>
-          <w:szCs w:val="24"/>
-          <w:rFonts w:ascii="Liberation Serif" w:hAnsi="Liberation Serif" w:eastAsia="SimSun" w:cs="Mangal"/>
-          <w:color w:val="00000A"/>
-          <w:lang w:val="en-US" w:eastAsia="zh-CN" w:bidi="hi-IN"/>
-        </w:rPr>
-      </w:pPr>
-      <w:r>
-        <w:rPr>
-          <w:sz w:val="24"/>
-          <w:szCs w:val="24"/>
-        </w:rPr>
-      </w:r>
-      <w:r/>
-    </w:p>
-    <w:p>
-      <w:pPr>
-        <w:pStyle w:val="Normal"/>
-        <w:jc w:val="left"/>
-        <w:rPr>
-          <w:sz w:val="24"/>
+          <w:sz w:val="21"/>
+          <w:sz w:val="21"/>
+          <w:szCs w:val="24"/>
+          <w:rFonts w:ascii="Liberation Serif" w:hAnsi="Liberation Serif" w:eastAsia="SimSun" w:cs="Mangal"/>
+          <w:color w:val="00000A"/>
+          <w:lang w:val="en-US" w:eastAsia="zh-CN" w:bidi="hi-IN"/>
+        </w:rPr>
+      </w:pPr>
+      <w:r>
+        <w:rPr>
+          <w:rFonts w:eastAsia="SimSun" w:cs="Mangal"/>
+          <w:color w:val="00000A"/>
+          <w:sz w:val="21"/>
+          <w:szCs w:val="24"/>
+          <w:lang w:val="en-US" w:eastAsia="zh-CN" w:bidi="hi-IN"/>
+        </w:rPr>
+      </w:r>
+      <w:r/>
+    </w:p>
+    <w:p>
+      <w:pPr>
+        <w:pStyle w:val="Normal"/>
+        <w:jc w:val="left"/>
+        <w:rPr>
+          <w:sz w:val="21"/>
           <w:u w:val="single"/>
           <w:sz w:val="21"/>
           <w:szCs w:val="24"/>
@@ -896,28 +942,31 @@
         <w:pStyle w:val="Normal"/>
         <w:jc w:val="left"/>
         <w:rPr>
-          <w:sz w:val="24"/>
-          <w:sz w:val="21"/>
-          <w:szCs w:val="24"/>
-          <w:rFonts w:ascii="Liberation Serif" w:hAnsi="Liberation Serif" w:eastAsia="SimSun" w:cs="Mangal"/>
-          <w:color w:val="00000A"/>
-          <w:lang w:val="en-US" w:eastAsia="zh-CN" w:bidi="hi-IN"/>
-        </w:rPr>
-      </w:pPr>
-      <w:r>
-        <w:rPr>
-          <w:sz w:val="24"/>
-          <w:szCs w:val="24"/>
-        </w:rPr>
-      </w:r>
-      <w:r/>
-    </w:p>
-    <w:p>
-      <w:pPr>
-        <w:pStyle w:val="Normal"/>
-        <w:jc w:val="left"/>
-        <w:rPr>
-          <w:sz w:val="24"/>
+          <w:sz w:val="21"/>
+          <w:sz w:val="21"/>
+          <w:szCs w:val="24"/>
+          <w:rFonts w:ascii="Liberation Serif" w:hAnsi="Liberation Serif" w:eastAsia="SimSun" w:cs="Mangal"/>
+          <w:color w:val="00000A"/>
+          <w:lang w:val="en-US" w:eastAsia="zh-CN" w:bidi="hi-IN"/>
+        </w:rPr>
+      </w:pPr>
+      <w:r>
+        <w:rPr>
+          <w:rFonts w:eastAsia="SimSun" w:cs="Mangal"/>
+          <w:color w:val="00000A"/>
+          <w:sz w:val="21"/>
+          <w:szCs w:val="24"/>
+          <w:lang w:val="en-US" w:eastAsia="zh-CN" w:bidi="hi-IN"/>
+        </w:rPr>
+      </w:r>
+      <w:r/>
+    </w:p>
+    <w:p>
+      <w:pPr>
+        <w:pStyle w:val="Normal"/>
+        <w:jc w:val="left"/>
+        <w:rPr>
+          <w:sz w:val="21"/>
           <w:sz w:val="21"/>
           <w:szCs w:val="24"/>
           <w:rFonts w:ascii="Liberation Serif" w:hAnsi="Liberation Serif" w:eastAsia="SimSun" w:cs="Mangal"/>
@@ -939,28 +988,31 @@
         <w:pStyle w:val="Normal"/>
         <w:jc w:val="left"/>
         <w:rPr>
-          <w:sz w:val="24"/>
-          <w:sz w:val="21"/>
-          <w:szCs w:val="24"/>
-          <w:rFonts w:ascii="Liberation Serif" w:hAnsi="Liberation Serif" w:eastAsia="SimSun" w:cs="Mangal"/>
-          <w:color w:val="00000A"/>
-          <w:lang w:val="en-US" w:eastAsia="zh-CN" w:bidi="hi-IN"/>
-        </w:rPr>
-      </w:pPr>
-      <w:r>
-        <w:rPr>
-          <w:sz w:val="24"/>
-          <w:szCs w:val="24"/>
-        </w:rPr>
-      </w:r>
-      <w:r/>
-    </w:p>
-    <w:p>
-      <w:pPr>
-        <w:pStyle w:val="Normal"/>
-        <w:jc w:val="left"/>
-        <w:rPr>
-          <w:sz w:val="24"/>
+          <w:sz w:val="21"/>
+          <w:sz w:val="21"/>
+          <w:szCs w:val="24"/>
+          <w:rFonts w:ascii="Liberation Serif" w:hAnsi="Liberation Serif" w:eastAsia="SimSun" w:cs="Mangal"/>
+          <w:color w:val="00000A"/>
+          <w:lang w:val="en-US" w:eastAsia="zh-CN" w:bidi="hi-IN"/>
+        </w:rPr>
+      </w:pPr>
+      <w:r>
+        <w:rPr>
+          <w:rFonts w:eastAsia="SimSun" w:cs="Mangal"/>
+          <w:color w:val="00000A"/>
+          <w:sz w:val="21"/>
+          <w:szCs w:val="24"/>
+          <w:lang w:val="en-US" w:eastAsia="zh-CN" w:bidi="hi-IN"/>
+        </w:rPr>
+      </w:r>
+      <w:r/>
+    </w:p>
+    <w:p>
+      <w:pPr>
+        <w:pStyle w:val="Normal"/>
+        <w:jc w:val="left"/>
+        <w:rPr>
+          <w:sz w:val="21"/>
           <w:u w:val="single"/>
           <w:sz w:val="21"/>
           <w:szCs w:val="24"/>
@@ -984,20 +1036,23 @@
         <w:pStyle w:val="Normal"/>
         <w:jc w:val="left"/>
         <w:rPr>
-          <w:sz w:val="24"/>
-          <w:u w:val="single"/>
-          <w:sz w:val="21"/>
-          <w:szCs w:val="24"/>
-          <w:rFonts w:ascii="Liberation Serif" w:hAnsi="Liberation Serif" w:eastAsia="SimSun" w:cs="Mangal"/>
-          <w:color w:val="00000A"/>
-          <w:lang w:val="en-US" w:eastAsia="zh-CN" w:bidi="hi-IN"/>
-        </w:rPr>
-      </w:pPr>
-      <w:r>
-        <w:rPr>
-          <w:sz w:val="24"/>
-          <w:szCs w:val="24"/>
-          <w:u w:val="single"/>
+          <w:sz w:val="21"/>
+          <w:u w:val="single"/>
+          <w:sz w:val="21"/>
+          <w:szCs w:val="24"/>
+          <w:rFonts w:ascii="Liberation Serif" w:hAnsi="Liberation Serif" w:eastAsia="SimSun" w:cs="Mangal"/>
+          <w:color w:val="00000A"/>
+          <w:lang w:val="en-US" w:eastAsia="zh-CN" w:bidi="hi-IN"/>
+        </w:rPr>
+      </w:pPr>
+      <w:r>
+        <w:rPr>
+          <w:rFonts w:eastAsia="SimSun" w:cs="Mangal"/>
+          <w:color w:val="00000A"/>
+          <w:sz w:val="21"/>
+          <w:szCs w:val="24"/>
+          <w:u w:val="single"/>
+          <w:lang w:val="en-US" w:eastAsia="zh-CN" w:bidi="hi-IN"/>
         </w:rPr>
       </w:r>
       <w:r/>
@@ -1022,30 +1077,33 @@
         <w:pStyle w:val="Normal"/>
         <w:jc w:val="left"/>
         <w:rPr>
-          <w:sz w:val="24"/>
-          <w:u w:val="single"/>
-          <w:sz w:val="21"/>
-          <w:szCs w:val="24"/>
-          <w:rFonts w:ascii="Liberation Serif" w:hAnsi="Liberation Serif" w:eastAsia="SimSun" w:cs="Mangal"/>
-          <w:color w:val="00000A"/>
-          <w:lang w:val="en-US" w:eastAsia="zh-CN" w:bidi="hi-IN"/>
-        </w:rPr>
-      </w:pPr>
-      <w:r>
-        <w:rPr>
-          <w:sz w:val="24"/>
-          <w:szCs w:val="24"/>
-          <w:u w:val="single"/>
-        </w:rPr>
-      </w:r>
-      <w:r/>
-    </w:p>
-    <w:p>
-      <w:pPr>
-        <w:pStyle w:val="Normal"/>
-        <w:jc w:val="left"/>
-        <w:rPr>
-          <w:sz w:val="24"/>
+          <w:sz w:val="21"/>
+          <w:u w:val="single"/>
+          <w:sz w:val="21"/>
+          <w:szCs w:val="24"/>
+          <w:rFonts w:ascii="Liberation Serif" w:hAnsi="Liberation Serif" w:eastAsia="SimSun" w:cs="Mangal"/>
+          <w:color w:val="00000A"/>
+          <w:lang w:val="en-US" w:eastAsia="zh-CN" w:bidi="hi-IN"/>
+        </w:rPr>
+      </w:pPr>
+      <w:r>
+        <w:rPr>
+          <w:rFonts w:eastAsia="SimSun" w:cs="Mangal"/>
+          <w:color w:val="00000A"/>
+          <w:sz w:val="21"/>
+          <w:szCs w:val="24"/>
+          <w:u w:val="single"/>
+          <w:lang w:val="en-US" w:eastAsia="zh-CN" w:bidi="hi-IN"/>
+        </w:rPr>
+      </w:r>
+      <w:r/>
+    </w:p>
+    <w:p>
+      <w:pPr>
+        <w:pStyle w:val="Normal"/>
+        <w:jc w:val="left"/>
+        <w:rPr>
+          <w:sz w:val="21"/>
           <w:u w:val="single"/>
           <w:sz w:val="21"/>
           <w:szCs w:val="24"/>
@@ -1069,39 +1127,49 @@
         <w:pStyle w:val="Normal"/>
         <w:jc w:val="left"/>
         <w:rPr>
-          <w:sz w:val="24"/>
-          <w:u w:val="single"/>
-          <w:sz w:val="21"/>
-          <w:szCs w:val="24"/>
-          <w:rFonts w:ascii="Liberation Serif" w:hAnsi="Liberation Serif" w:eastAsia="SimSun" w:cs="Mangal"/>
-          <w:color w:val="00000A"/>
-          <w:lang w:val="en-US" w:eastAsia="zh-CN" w:bidi="hi-IN"/>
-        </w:rPr>
-      </w:pPr>
-      <w:r>
-        <w:rPr>
-          <w:sz w:val="24"/>
-          <w:szCs w:val="24"/>
-          <w:u w:val="single"/>
-        </w:rPr>
-      </w:r>
-      <w:r/>
-    </w:p>
-    <w:p>
-      <w:pPr>
-        <w:pStyle w:val="Normal"/>
-        <w:jc w:val="left"/>
-        <w:rPr>
-          <w:u w:val="none"/>
-        </w:rPr>
-      </w:pPr>
-      <w:r>
-        <w:rPr>
-          <w:sz w:val="24"/>
-          <w:szCs w:val="24"/>
-          <w:u w:val="single"/>
-        </w:rPr>
-      </w:r>
+          <w:sz w:val="21"/>
+          <w:u w:val="single"/>
+          <w:sz w:val="21"/>
+          <w:szCs w:val="24"/>
+          <w:rFonts w:ascii="Liberation Serif" w:hAnsi="Liberation Serif" w:eastAsia="SimSun" w:cs="Mangal"/>
+          <w:color w:val="00000A"/>
+          <w:lang w:val="en-US" w:eastAsia="zh-CN" w:bidi="hi-IN"/>
+        </w:rPr>
+      </w:pPr>
+      <w:r>
+        <w:rPr>
+          <w:rFonts w:eastAsia="SimSun" w:cs="Mangal"/>
+          <w:color w:val="00000A"/>
+          <w:sz w:val="21"/>
+          <w:szCs w:val="24"/>
+          <w:u w:val="single"/>
+          <w:lang w:val="en-US" w:eastAsia="zh-CN" w:bidi="hi-IN"/>
+        </w:rPr>
+      </w:r>
+      <w:r/>
+    </w:p>
+    <w:p>
+      <w:pPr>
+        <w:pStyle w:val="Normal"/>
+        <w:jc w:val="left"/>
+      </w:pPr>
+      <w:hyperlink r:id="rId2">
+        <w:r>
+          <w:rPr>
+            <w:rStyle w:val="InternetLink"/>
+            <w:u w:val="none"/>
+          </w:rPr>
+          <w:t>http://plato.cs.virginia.edu/~jda5dp/rpi/</w:t>
+        </w:r>
+      </w:hyperlink>
+      <w:hyperlink r:id="rId3">
+        <w:r>
+          <w:rPr>
+            <w:u w:val="none"/>
+          </w:rPr>
+          <w:t xml:space="preserve"> </w:t>
+        </w:r>
+      </w:hyperlink>
       <w:r>
         <w:br w:type="page"/>
       </w:r>
@@ -1111,16 +1179,299 @@
       <w:pPr>
         <w:pStyle w:val="Normal"/>
         <w:jc w:val="left"/>
-        <w:rPr>
-          <w:u w:val="none"/>
-        </w:rPr>
-      </w:pPr>
-      <w:r>
-        <w:rPr>
-          <w:sz w:val="24"/>
-          <w:szCs w:val="24"/>
-          <w:u w:val="single"/>
-        </w:rPr>
+      </w:pPr>
+      <w:r>
+        <w:rPr>
+          <w:u w:val="single"/>
+        </w:rPr>
+        <w:t>Lessons Learned</w:t>
+      </w:r>
+      <w:r>
+        <w:rPr/>
+        <w:t>:</w:t>
+      </w:r>
+      <w:r/>
+    </w:p>
+    <w:p>
+      <w:pPr>
+        <w:pStyle w:val="Normal"/>
+        <w:jc w:val="left"/>
+        <w:rPr>
+          <w:sz w:val="24"/>
+          <w:sz w:val="24"/>
+          <w:szCs w:val="24"/>
+          <w:rFonts w:ascii="Liberation Serif" w:hAnsi="Liberation Serif" w:eastAsia="SimSun" w:cs="Mangal"/>
+          <w:color w:val="00000A"/>
+          <w:lang w:val="en-US" w:eastAsia="zh-CN" w:bidi="hi-IN"/>
+        </w:rPr>
+      </w:pPr>
+      <w:r>
+        <w:rPr/>
+      </w:r>
+      <w:r/>
+    </w:p>
+    <w:p>
+      <w:pPr>
+        <w:pStyle w:val="Normal"/>
+        <w:jc w:val="left"/>
+        <w:rPr>
+          <w:sz w:val="24"/>
+          <w:sz w:val="24"/>
+          <w:szCs w:val="24"/>
+          <w:rFonts w:ascii="Liberation Serif" w:hAnsi="Liberation Serif" w:eastAsia="SimSun" w:cs="Mangal"/>
+          <w:color w:val="00000A"/>
+          <w:lang w:val="en-US" w:eastAsia="zh-CN" w:bidi="hi-IN"/>
+        </w:rPr>
+      </w:pPr>
+      <w:r>
+        <w:rPr/>
+        <w:t>Android programming is hard. Everything that could have proven nigh-impossible made itself so.</w:t>
+      </w:r>
+      <w:r/>
+    </w:p>
+    <w:p>
+      <w:pPr>
+        <w:pStyle w:val="Normal"/>
+        <w:jc w:val="left"/>
+        <w:rPr>
+          <w:sz w:val="24"/>
+          <w:sz w:val="24"/>
+          <w:szCs w:val="24"/>
+          <w:rFonts w:ascii="Liberation Serif" w:hAnsi="Liberation Serif" w:eastAsia="SimSun" w:cs="Mangal"/>
+          <w:color w:val="00000A"/>
+          <w:lang w:val="en-US" w:eastAsia="zh-CN" w:bidi="hi-IN"/>
+        </w:rPr>
+      </w:pPr>
+      <w:r>
+        <w:rPr/>
+      </w:r>
+      <w:r/>
+    </w:p>
+    <w:p>
+      <w:pPr>
+        <w:pStyle w:val="Normal"/>
+        <w:jc w:val="left"/>
+        <w:rPr>
+          <w:sz w:val="24"/>
+          <w:sz w:val="24"/>
+          <w:szCs w:val="24"/>
+          <w:rFonts w:ascii="Liberation Serif" w:hAnsi="Liberation Serif" w:eastAsia="SimSun" w:cs="Mangal"/>
+          <w:color w:val="00000A"/>
+          <w:lang w:val="en-US" w:eastAsia="zh-CN" w:bidi="hi-IN"/>
+        </w:rPr>
+      </w:pPr>
+      <w:r>
+        <w:rPr/>
+        <w:t>1) Android Studio is very slow. We collectively lost about 4 work hours total due to Android studio starting up, compiling, stalling due to running out of processor space. This does not include the time spent for installation, time spent finding print statements in logcat, picking optimal emulators before realizing they wouldn't work with Google Play Services, and fixing failed merges due to Android Studio. We believe the services offered by Android Studio do trump those of Eclipse for mobile development, but the product is not ready for any fulltime development.</w:t>
+      </w:r>
+      <w:r/>
+    </w:p>
+    <w:p>
+      <w:pPr>
+        <w:pStyle w:val="Normal"/>
+        <w:jc w:val="left"/>
+        <w:rPr>
+          <w:sz w:val="24"/>
+          <w:sz w:val="24"/>
+          <w:szCs w:val="24"/>
+          <w:rFonts w:ascii="Liberation Serif" w:hAnsi="Liberation Serif" w:eastAsia="SimSun" w:cs="Mangal"/>
+          <w:color w:val="00000A"/>
+          <w:lang w:val="en-US" w:eastAsia="zh-CN" w:bidi="hi-IN"/>
+        </w:rPr>
+      </w:pPr>
+      <w:r>
+        <w:rPr/>
+      </w:r>
+      <w:r/>
+    </w:p>
+    <w:p>
+      <w:pPr>
+        <w:pStyle w:val="Normal"/>
+        <w:jc w:val="left"/>
+        <w:rPr>
+          <w:sz w:val="24"/>
+          <w:sz w:val="24"/>
+          <w:szCs w:val="24"/>
+          <w:rFonts w:ascii="Liberation Serif" w:hAnsi="Liberation Serif" w:eastAsia="SimSun" w:cs="Mangal"/>
+          <w:color w:val="00000A"/>
+          <w:lang w:val="en-US" w:eastAsia="zh-CN" w:bidi="hi-IN"/>
+        </w:rPr>
+      </w:pPr>
+      <w:r>
+        <w:rPr/>
+        <w:t>2) Researching API's heavily before committing to them will radically improve the experience. When Yelp failed on us, we had to scramble to find an alternative. There were easier API's, but getting them to combine with our Weather usage which was working just fine was the problem. So testing the API usage first, since that's the most likely to break, would be more useful than work on the sensors or wireframes.</w:t>
+      </w:r>
+      <w:r/>
+    </w:p>
+    <w:p>
+      <w:pPr>
+        <w:pStyle w:val="Normal"/>
+        <w:jc w:val="left"/>
+        <w:rPr>
+          <w:sz w:val="24"/>
+          <w:sz w:val="24"/>
+          <w:szCs w:val="24"/>
+          <w:rFonts w:ascii="Liberation Serif" w:hAnsi="Liberation Serif" w:eastAsia="SimSun" w:cs="Mangal"/>
+          <w:color w:val="00000A"/>
+          <w:lang w:val="en-US" w:eastAsia="zh-CN" w:bidi="hi-IN"/>
+        </w:rPr>
+      </w:pPr>
+      <w:r>
+        <w:rPr/>
+      </w:r>
+      <w:r/>
+    </w:p>
+    <w:p>
+      <w:pPr>
+        <w:pStyle w:val="Normal"/>
+        <w:jc w:val="left"/>
+      </w:pPr>
+      <w:r>
+        <w:rPr/>
+        <w:t xml:space="preserve">3) Android version issues in testing aren't well documented. There were aspects of our app that one member thought worked fine, but it was only after another member downloaded the code and tested it did we discover </w:t>
+      </w:r>
+      <w:r>
+        <w:rPr/>
+        <w:t>that it only worked for the first member because their device was on OS 4.1.2 whereas our device was on 4.0.4. And there is no solution that we've found. Which just goes to show, don't count it done until you test it on the device you're presenting with.</w:t>
+      </w:r>
+      <w:r/>
+    </w:p>
+    <w:p>
+      <w:pPr>
+        <w:pStyle w:val="Normal"/>
+        <w:jc w:val="left"/>
+        <w:rPr>
+          <w:sz w:val="24"/>
+          <w:sz w:val="24"/>
+          <w:szCs w:val="24"/>
+          <w:rFonts w:ascii="Liberation Serif" w:hAnsi="Liberation Serif" w:eastAsia="SimSun" w:cs="Mangal"/>
+          <w:color w:val="00000A"/>
+          <w:lang w:val="en-US" w:eastAsia="zh-CN" w:bidi="hi-IN"/>
+        </w:rPr>
+      </w:pPr>
+      <w:r>
+        <w:rPr/>
+      </w:r>
+      <w:r/>
+    </w:p>
+    <w:p>
+      <w:pPr>
+        <w:pStyle w:val="Normal"/>
+        <w:jc w:val="left"/>
+      </w:pPr>
+      <w:r>
+        <w:rPr/>
+        <w:t xml:space="preserve">4) UI multithreading </w:t>
+      </w:r>
+      <w:r>
+        <w:rPr/>
+        <w:t>needs to be taught. This is the biggest fault in our application: You have to trigger the action twice. We had enough troubles with API handling that getting background tasks to update the UI was not at the front of the queue of tasks. And being able to do this is critical for anyone learning Android development, which is a shame we didn't have time to go deep into it, but we understand it's a matter of creating a UiThread.</w:t>
+      </w:r>
+      <w:r/>
+    </w:p>
+    <w:p>
+      <w:pPr>
+        <w:pStyle w:val="Normal"/>
+        <w:jc w:val="left"/>
+        <w:rPr>
+          <w:sz w:val="24"/>
+          <w:sz w:val="24"/>
+          <w:szCs w:val="24"/>
+          <w:rFonts w:ascii="Liberation Serif" w:hAnsi="Liberation Serif" w:eastAsia="SimSun" w:cs="Mangal"/>
+          <w:color w:val="00000A"/>
+          <w:lang w:val="en-US" w:eastAsia="zh-CN" w:bidi="hi-IN"/>
+        </w:rPr>
+      </w:pPr>
+      <w:r>
+        <w:rPr/>
+      </w:r>
+      <w:r/>
+    </w:p>
+    <w:p>
+      <w:pPr>
+        <w:pStyle w:val="Normal"/>
+        <w:jc w:val="left"/>
+      </w:pPr>
+      <w:r>
+        <w:rPr/>
+        <w:t xml:space="preserve">5) Relative placement of graphic objects </w:t>
+      </w:r>
+      <w:r>
+        <w:rPr/>
+        <w:t>is awesome once you figure out how it works. Initially we were hardcoding the location of textViews and editTexts, not really knowing how to use layouts. Around milestone 3 we figured out that organizing things by layouts would make the app a lot more logical in structure and also easier to organize relatively.</w:t>
+      </w:r>
+      <w:r/>
+    </w:p>
+    <w:p>
+      <w:pPr>
+        <w:pStyle w:val="Normal"/>
+        <w:jc w:val="left"/>
+        <w:rPr>
+          <w:sz w:val="24"/>
+          <w:sz w:val="24"/>
+          <w:szCs w:val="24"/>
+          <w:rFonts w:ascii="Liberation Serif" w:hAnsi="Liberation Serif" w:eastAsia="SimSun" w:cs="Mangal"/>
+          <w:color w:val="00000A"/>
+          <w:lang w:val="en-US" w:eastAsia="zh-CN" w:bidi="hi-IN"/>
+        </w:rPr>
+      </w:pPr>
+      <w:r>
+        <w:rPr/>
+      </w:r>
+      <w:r/>
+    </w:p>
+    <w:p>
+      <w:pPr>
+        <w:pStyle w:val="Normal"/>
+        <w:jc w:val="left"/>
+        <w:rPr>
+          <w:sz w:val="24"/>
+          <w:sz w:val="24"/>
+          <w:szCs w:val="24"/>
+          <w:rFonts w:ascii="Liberation Serif" w:hAnsi="Liberation Serif" w:eastAsia="SimSun" w:cs="Mangal"/>
+          <w:color w:val="00000A"/>
+          <w:lang w:val="en-US" w:eastAsia="zh-CN" w:bidi="hi-IN"/>
+        </w:rPr>
+      </w:pPr>
+      <w:r>
+        <w:rPr/>
+        <w:t>6) Lists instead of Tables would be handy. We got really good at using tables, however we learned that most apps use listViews instead, since you can alter the number of elements within easily, whereas tables are restricted in space allocation. This worked fine for the structure of our app, however it was not an extensible solution at all.</w:t>
+      </w:r>
+      <w:r/>
+    </w:p>
+    <w:p>
+      <w:pPr>
+        <w:pStyle w:val="Normal"/>
+        <w:jc w:val="left"/>
+        <w:rPr>
+          <w:sz w:val="24"/>
+          <w:sz w:val="24"/>
+          <w:szCs w:val="24"/>
+          <w:rFonts w:ascii="Liberation Serif" w:hAnsi="Liberation Serif" w:eastAsia="SimSun" w:cs="Mangal"/>
+          <w:color w:val="00000A"/>
+          <w:lang w:val="en-US" w:eastAsia="zh-CN" w:bidi="hi-IN"/>
+        </w:rPr>
+      </w:pPr>
+      <w:r>
+        <w:rPr/>
+      </w:r>
+      <w:r/>
+    </w:p>
+    <w:p>
+      <w:pPr>
+        <w:pStyle w:val="Normal"/>
+        <w:jc w:val="left"/>
+        <w:rPr>
+          <w:sz w:val="24"/>
+          <w:sz w:val="24"/>
+          <w:szCs w:val="24"/>
+          <w:rFonts w:ascii="Liberation Serif" w:hAnsi="Liberation Serif" w:eastAsia="SimSun" w:cs="Mangal"/>
+          <w:color w:val="00000A"/>
+          <w:lang w:val="en-US" w:eastAsia="zh-CN" w:bidi="hi-IN"/>
+        </w:rPr>
+      </w:pPr>
+      <w:r>
+        <w:rPr/>
       </w:r>
       <w:r/>
     </w:p>
@@ -1288,7 +1639,6 @@
         </w:tabs>
         <w:ind w:left="720" w:hanging="360"/>
       </w:pPr>
-      <w:rPr/>
     </w:lvl>
     <w:lvl w:ilvl="1">
       <w:start w:val="1"/>
@@ -1301,7 +1651,6 @@
         </w:tabs>
         <w:ind w:left="1080" w:hanging="360"/>
       </w:pPr>
-      <w:rPr/>
     </w:lvl>
     <w:lvl w:ilvl="2">
       <w:start w:val="1"/>
@@ -1314,7 +1663,6 @@
         </w:tabs>
         <w:ind w:left="1440" w:hanging="360"/>
       </w:pPr>
-      <w:rPr/>
     </w:lvl>
     <w:lvl w:ilvl="3">
       <w:start w:val="1"/>
@@ -1327,7 +1675,6 @@
         </w:tabs>
         <w:ind w:left="1800" w:hanging="360"/>
       </w:pPr>
-      <w:rPr/>
     </w:lvl>
     <w:lvl w:ilvl="4">
       <w:start w:val="1"/>
@@ -1340,7 +1687,6 @@
         </w:tabs>
         <w:ind w:left="2160" w:hanging="360"/>
       </w:pPr>
-      <w:rPr/>
     </w:lvl>
     <w:lvl w:ilvl="5">
       <w:start w:val="1"/>
@@ -1353,7 +1699,6 @@
         </w:tabs>
         <w:ind w:left="2520" w:hanging="360"/>
       </w:pPr>
-      <w:rPr/>
     </w:lvl>
     <w:lvl w:ilvl="6">
       <w:start w:val="1"/>
@@ -1366,7 +1711,6 @@
         </w:tabs>
         <w:ind w:left="2880" w:hanging="360"/>
       </w:pPr>
-      <w:rPr/>
     </w:lvl>
     <w:lvl w:ilvl="7">
       <w:start w:val="1"/>
@@ -1379,7 +1723,6 @@
         </w:tabs>
         <w:ind w:left="3240" w:hanging="360"/>
       </w:pPr>
-      <w:rPr/>
     </w:lvl>
     <w:lvl w:ilvl="8">
       <w:start w:val="1"/>
@@ -1392,7 +1735,6 @@
         </w:tabs>
         <w:ind w:left="3600" w:hanging="360"/>
       </w:pPr>
-      <w:rPr/>
     </w:lvl>
   </w:abstractNum>
   <w:abstractNum w:abstractNumId="3">
@@ -1532,6 +1874,7 @@
     <w:rPrDefault>
       <w:rPr>
         <w:rFonts w:ascii="Liberation Serif" w:hAnsi="Liberation Serif" w:eastAsia="SimSun" w:cs="Mangal"/>
+        <w:sz w:val="20"/>
         <w:szCs w:val="24"/>
         <w:lang w:val="en-US" w:eastAsia="zh-CN" w:bidi="hi-IN"/>
       </w:rPr>
@@ -1562,9 +1905,25 @@
       <w:rFonts w:ascii="OpenSymbol" w:hAnsi="OpenSymbol" w:eastAsia="OpenSymbol" w:cs="OpenSymbol"/>
     </w:rPr>
   </w:style>
-  <w:style w:type="character" w:styleId="NumberingSymbols">
-    <w:name w:val="Numbering Symbols"/>
-    <w:rPr/>
+  <w:style w:type="character" w:styleId="ListLabel1">
+    <w:name w:val="ListLabel 1"/>
+    <w:rPr>
+      <w:rFonts w:cs="Symbol"/>
+    </w:rPr>
+  </w:style>
+  <w:style w:type="character" w:styleId="ListLabel2">
+    <w:name w:val="ListLabel 2"/>
+    <w:rPr>
+      <w:rFonts w:cs="OpenSymbol"/>
+    </w:rPr>
+  </w:style>
+  <w:style w:type="character" w:styleId="InternetLink">
+    <w:name w:val="Internet Link"/>
+    <w:rPr>
+      <w:color w:val="000080"/>
+      <w:u w:val="single"/>
+      <w:lang w:val="zxx" w:eastAsia="zxx" w:bidi="zxx"/>
+    </w:rPr>
   </w:style>
   <w:style w:type="paragraph" w:styleId="Heading">
     <w:name w:val="Heading"/>

</xml_diff>